<commit_message>
EDITAR ato - versao 1
</commit_message>
<xml_diff>
--- a/AdmCartorio/App_Data/Arquivos/Atos/2.docx
+++ b/AdmCartorio/App_Data/Arquivos/Atos/2.docx
@@ -7,6 +7,7 @@
         <w:spacing w:after="0"/>
         <w:rPr>
           <w:rFonts w:ascii="Times New Roman" w:hAnsi="Times New Roman" w:cs="Times New Roman"/>
+          <w:color w:val="FFFFFF"/>
           <w:sz w:val="28"/>
         </w:rPr>
       </w:pPr>
@@ -18,294 +19,327 @@
         <w:spacing w:after="0"/>
         <w:rPr>
           <w:rFonts w:ascii="Times New Roman" w:hAnsi="Times New Roman" w:cs="Times New Roman"/>
-          <w:sz w:val="28"/>
-        </w:rPr>
-      </w:pPr>
-    </w:p>
-    <w:p>
-      <w:pPr>
-        <w:spacing w:after="0"/>
-        <w:rPr>
-          <w:rFonts w:ascii="Times New Roman" w:hAnsi="Times New Roman" w:cs="Times New Roman"/>
-          <w:sz w:val="28"/>
-        </w:rPr>
-      </w:pPr>
-    </w:p>
-    <w:p>
-      <w:pPr>
-        <w:spacing w:after="0"/>
-        <w:rPr>
-          <w:rFonts w:ascii="Times New Roman" w:hAnsi="Times New Roman" w:cs="Times New Roman"/>
-          <w:sz w:val="28"/>
-        </w:rPr>
-      </w:pPr>
-    </w:p>
-    <w:p>
-      <w:pPr>
-        <w:spacing w:after="0"/>
-        <w:rPr>
-          <w:rFonts w:ascii="Times New Roman" w:hAnsi="Times New Roman" w:cs="Times New Roman"/>
-          <w:sz w:val="28"/>
-        </w:rPr>
-      </w:pPr>
-    </w:p>
-    <w:p>
-      <w:pPr>
-        <w:spacing w:after="0"/>
-        <w:rPr>
-          <w:rFonts w:ascii="Times New Roman" w:hAnsi="Times New Roman" w:cs="Times New Roman"/>
-          <w:sz w:val="28"/>
-        </w:rPr>
-      </w:pPr>
-    </w:p>
-    <w:p>
-      <w:pPr>
-        <w:spacing w:after="0"/>
-        <w:rPr>
-          <w:rFonts w:ascii="Times New Roman" w:hAnsi="Times New Roman" w:cs="Times New Roman"/>
-          <w:sz w:val="28"/>
-        </w:rPr>
-      </w:pPr>
-    </w:p>
-    <w:p>
-      <w:pPr>
-        <w:spacing w:after="0"/>
-        <w:rPr>
-          <w:rFonts w:ascii="Times New Roman" w:hAnsi="Times New Roman" w:cs="Times New Roman"/>
-          <w:sz w:val="28"/>
-        </w:rPr>
-      </w:pPr>
-    </w:p>
-    <w:p>
-      <w:pPr>
-        <w:spacing w:after="0"/>
-        <w:rPr>
-          <w:rFonts w:ascii="Times New Roman" w:hAnsi="Times New Roman" w:cs="Times New Roman"/>
-          <w:sz w:val="28"/>
-        </w:rPr>
-      </w:pPr>
-    </w:p>
-    <w:p>
-      <w:pPr>
-        <w:spacing w:after="0"/>
-        <w:rPr>
-          <w:rFonts w:ascii="Times New Roman" w:hAnsi="Times New Roman" w:cs="Times New Roman"/>
-          <w:sz w:val="28"/>
-        </w:rPr>
-      </w:pPr>
-    </w:p>
-    <w:p>
-      <w:pPr>
-        <w:spacing w:after="0"/>
-        <w:rPr>
-          <w:rFonts w:ascii="Times New Roman" w:hAnsi="Times New Roman" w:cs="Times New Roman"/>
-          <w:sz w:val="28"/>
-        </w:rPr>
-      </w:pPr>
-    </w:p>
-    <w:p>
-      <w:pPr>
-        <w:spacing w:after="0"/>
-        <w:rPr>
-          <w:rFonts w:ascii="Times New Roman" w:hAnsi="Times New Roman" w:cs="Times New Roman"/>
-          <w:sz w:val="28"/>
-        </w:rPr>
-      </w:pPr>
-    </w:p>
-    <w:p>
-      <w:pPr>
-        <w:spacing w:after="0"/>
-        <w:rPr>
-          <w:rFonts w:ascii="Times New Roman" w:hAnsi="Times New Roman" w:cs="Times New Roman"/>
-          <w:sz w:val="28"/>
-        </w:rPr>
-      </w:pPr>
-    </w:p>
-    <w:p>
-      <w:pPr>
-        <w:spacing w:after="0"/>
-        <w:rPr>
-          <w:rFonts w:ascii="Times New Roman" w:hAnsi="Times New Roman" w:cs="Times New Roman"/>
-          <w:sz w:val="28"/>
-        </w:rPr>
-      </w:pPr>
-    </w:p>
-    <w:p>
-      <w:pPr>
-        <w:spacing w:after="0"/>
-        <w:rPr>
-          <w:rFonts w:ascii="Times New Roman" w:hAnsi="Times New Roman" w:cs="Times New Roman"/>
-          <w:sz w:val="28"/>
-        </w:rPr>
-      </w:pPr>
-    </w:p>
-    <w:p>
-      <w:pPr>
-        <w:spacing w:after="0"/>
-        <w:rPr>
-          <w:rFonts w:ascii="Times New Roman" w:hAnsi="Times New Roman" w:cs="Times New Roman"/>
-          <w:sz w:val="28"/>
-        </w:rPr>
-      </w:pPr>
-    </w:p>
-    <w:p>
-      <w:pPr>
-        <w:spacing w:after="0"/>
-        <w:rPr>
-          <w:rFonts w:ascii="Times New Roman" w:hAnsi="Times New Roman" w:cs="Times New Roman"/>
-          <w:sz w:val="28"/>
-        </w:rPr>
-      </w:pPr>
-    </w:p>
-    <w:p>
-      <w:pPr>
-        <w:spacing w:after="0"/>
-        <w:rPr>
-          <w:rFonts w:ascii="Times New Roman" w:hAnsi="Times New Roman" w:cs="Times New Roman"/>
-          <w:sz w:val="28"/>
-        </w:rPr>
-      </w:pPr>
-    </w:p>
-    <w:p>
-      <w:pPr>
-        <w:spacing w:after="0"/>
-        <w:rPr>
-          <w:rFonts w:ascii="Times New Roman" w:hAnsi="Times New Roman" w:cs="Times New Roman"/>
-          <w:sz w:val="28"/>
-        </w:rPr>
-      </w:pPr>
-    </w:p>
-    <w:p>
-      <w:pPr>
-        <w:spacing w:after="0"/>
-        <w:rPr>
-          <w:rFonts w:ascii="Times New Roman" w:hAnsi="Times New Roman" w:cs="Times New Roman"/>
-          <w:sz w:val="28"/>
-        </w:rPr>
-      </w:pPr>
-    </w:p>
-    <w:p>
-      <w:pPr>
-        <w:spacing w:after="0"/>
-        <w:rPr>
-          <w:rFonts w:ascii="Times New Roman" w:hAnsi="Times New Roman" w:cs="Times New Roman"/>
-          <w:sz w:val="28"/>
-        </w:rPr>
-      </w:pPr>
-    </w:p>
-    <w:p>
-      <w:pPr>
-        <w:spacing w:after="0"/>
-        <w:rPr>
-          <w:rFonts w:ascii="Times New Roman" w:hAnsi="Times New Roman" w:cs="Times New Roman"/>
-          <w:sz w:val="28"/>
-        </w:rPr>
-      </w:pPr>
-    </w:p>
-    <w:p>
-      <w:pPr>
-        <w:spacing w:after="0"/>
-        <w:rPr>
-          <w:rFonts w:ascii="Times New Roman" w:hAnsi="Times New Roman" w:cs="Times New Roman"/>
-          <w:sz w:val="28"/>
-        </w:rPr>
-      </w:pPr>
-    </w:p>
-    <w:p>
-      <w:pPr>
-        <w:spacing w:after="0"/>
-        <w:rPr>
-          <w:rFonts w:ascii="Times New Roman" w:hAnsi="Times New Roman" w:cs="Times New Roman"/>
-          <w:sz w:val="28"/>
-        </w:rPr>
-      </w:pPr>
-    </w:p>
-    <w:p>
-      <w:pPr>
-        <w:spacing w:after="0"/>
-        <w:rPr>
-          <w:rFonts w:ascii="Times New Roman" w:hAnsi="Times New Roman" w:cs="Times New Roman"/>
-          <w:sz w:val="28"/>
-        </w:rPr>
-      </w:pPr>
-    </w:p>
-    <w:p>
-      <w:pPr>
-        <w:spacing w:after="0"/>
-        <w:rPr>
-          <w:rFonts w:ascii="Times New Roman" w:hAnsi="Times New Roman" w:cs="Times New Roman"/>
-          <w:sz w:val="28"/>
-        </w:rPr>
-      </w:pPr>
-    </w:p>
-    <w:p>
-      <w:pPr>
-        <w:spacing w:after="0"/>
-        <w:rPr>
-          <w:rFonts w:ascii="Times New Roman" w:hAnsi="Times New Roman" w:cs="Times New Roman"/>
-          <w:sz w:val="28"/>
-        </w:rPr>
-      </w:pPr>
-    </w:p>
-    <w:p>
-      <w:pPr>
-        <w:spacing w:after="0"/>
-        <w:rPr>
-          <w:rFonts w:ascii="Times New Roman" w:hAnsi="Times New Roman" w:cs="Times New Roman"/>
-          <w:sz w:val="28"/>
-        </w:rPr>
-      </w:pPr>
-    </w:p>
-    <w:p>
-      <w:pPr>
-        <w:spacing w:after="0"/>
-        <w:rPr>
-          <w:rFonts w:ascii="Times New Roman" w:hAnsi="Times New Roman" w:cs="Times New Roman"/>
-          <w:sz w:val="28"/>
-        </w:rPr>
-      </w:pPr>
-    </w:p>
-    <w:p>
-      <w:pPr>
-        <w:spacing w:after="0"/>
-        <w:rPr>
-          <w:rFonts w:ascii="Times New Roman" w:hAnsi="Times New Roman" w:cs="Times New Roman"/>
-          <w:sz w:val="28"/>
-        </w:rPr>
-      </w:pPr>
-    </w:p>
-    <w:p>
-      <w:pPr>
-        <w:spacing w:after="0"/>
-        <w:rPr>
-          <w:rFonts w:ascii="Times New Roman" w:hAnsi="Times New Roman" w:cs="Times New Roman"/>
-          <w:sz w:val="28"/>
-        </w:rPr>
-      </w:pPr>
-    </w:p>
-    <w:p>
-      <w:pPr>
-        <w:spacing w:after="0"/>
-        <w:rPr>
-          <w:rFonts w:ascii="Times New Roman" w:hAnsi="Times New Roman" w:cs="Times New Roman"/>
-          <w:sz w:val="28"/>
-        </w:rPr>
-      </w:pPr>
-    </w:p>
-    <w:p>
-      <w:pPr>
-        <w:spacing w:after="0"/>
-        <w:rPr>
-          <w:rFonts w:ascii="Times New Roman" w:hAnsi="Times New Roman" w:cs="Times New Roman"/>
-          <w:sz w:val="28"/>
-        </w:rPr>
-      </w:pPr>
-    </w:p>
-    <w:p>
-      <w:pPr>
-        <w:spacing w:after="0"/>
-        <w:rPr>
-          <w:rFonts w:ascii="Times New Roman" w:hAnsi="Times New Roman" w:cs="Times New Roman"/>
+          <w:color w:val="FFFFFF"/>
+          <w:sz w:val="28"/>
+        </w:rPr>
+      </w:pPr>
+    </w:p>
+    <w:p>
+      <w:pPr>
+        <w:spacing w:after="0"/>
+        <w:rPr>
+          <w:rFonts w:ascii="Times New Roman" w:hAnsi="Times New Roman" w:cs="Times New Roman"/>
+          <w:color w:val="FFFFFF"/>
+          <w:sz w:val="28"/>
+        </w:rPr>
+      </w:pPr>
+    </w:p>
+    <w:p>
+      <w:pPr>
+        <w:spacing w:after="0"/>
+        <w:rPr>
+          <w:rFonts w:ascii="Times New Roman" w:hAnsi="Times New Roman" w:cs="Times New Roman"/>
+          <w:color w:val="FFFFFF"/>
+          <w:sz w:val="28"/>
+        </w:rPr>
+      </w:pPr>
+    </w:p>
+    <w:p>
+      <w:pPr>
+        <w:spacing w:after="0"/>
+        <w:rPr>
+          <w:rFonts w:ascii="Times New Roman" w:hAnsi="Times New Roman" w:cs="Times New Roman"/>
+          <w:color w:val="FFFFFF"/>
+          <w:sz w:val="28"/>
+        </w:rPr>
+      </w:pPr>
+    </w:p>
+    <w:p>
+      <w:pPr>
+        <w:spacing w:after="0"/>
+        <w:rPr>
+          <w:rFonts w:ascii="Times New Roman" w:hAnsi="Times New Roman" w:cs="Times New Roman"/>
+          <w:color w:val="FFFFFF"/>
+          <w:sz w:val="28"/>
+        </w:rPr>
+      </w:pPr>
+    </w:p>
+    <w:p>
+      <w:pPr>
+        <w:spacing w:after="0"/>
+        <w:rPr>
+          <w:rFonts w:ascii="Times New Roman" w:hAnsi="Times New Roman" w:cs="Times New Roman"/>
+          <w:color w:val="FFFFFF"/>
+          <w:sz w:val="28"/>
+        </w:rPr>
+      </w:pPr>
+    </w:p>
+    <w:p>
+      <w:pPr>
+        <w:spacing w:after="0"/>
+        <w:rPr>
+          <w:rFonts w:ascii="Times New Roman" w:hAnsi="Times New Roman" w:cs="Times New Roman"/>
+          <w:color w:val="FFFFFF"/>
+          <w:sz w:val="28"/>
+        </w:rPr>
+      </w:pPr>
+    </w:p>
+    <w:p>
+      <w:pPr>
+        <w:spacing w:after="0"/>
+        <w:rPr>
+          <w:rFonts w:ascii="Times New Roman" w:hAnsi="Times New Roman" w:cs="Times New Roman"/>
+          <w:color w:val="FFFFFF"/>
+          <w:sz w:val="28"/>
+        </w:rPr>
+      </w:pPr>
+    </w:p>
+    <w:p>
+      <w:pPr>
+        <w:spacing w:after="0"/>
+        <w:rPr>
+          <w:rFonts w:ascii="Times New Roman" w:hAnsi="Times New Roman" w:cs="Times New Roman"/>
+          <w:color w:val="FFFFFF"/>
+          <w:sz w:val="28"/>
+        </w:rPr>
+      </w:pPr>
+    </w:p>
+    <w:p>
+      <w:pPr>
+        <w:spacing w:after="0"/>
+        <w:rPr>
+          <w:rFonts w:ascii="Times New Roman" w:hAnsi="Times New Roman" w:cs="Times New Roman"/>
+          <w:color w:val="FFFFFF"/>
+          <w:sz w:val="28"/>
+        </w:rPr>
+      </w:pPr>
+    </w:p>
+    <w:p>
+      <w:pPr>
+        <w:spacing w:after="0"/>
+        <w:rPr>
+          <w:rFonts w:ascii="Times New Roman" w:hAnsi="Times New Roman" w:cs="Times New Roman"/>
+          <w:color w:val="FFFFFF"/>
+          <w:sz w:val="28"/>
+        </w:rPr>
+      </w:pPr>
+    </w:p>
+    <w:p>
+      <w:pPr>
+        <w:spacing w:after="0"/>
+        <w:rPr>
+          <w:rFonts w:ascii="Times New Roman" w:hAnsi="Times New Roman" w:cs="Times New Roman"/>
+          <w:color w:val="FFFFFF"/>
+          <w:sz w:val="28"/>
+        </w:rPr>
+      </w:pPr>
+    </w:p>
+    <w:p>
+      <w:pPr>
+        <w:spacing w:after="0"/>
+        <w:rPr>
+          <w:rFonts w:ascii="Times New Roman" w:hAnsi="Times New Roman" w:cs="Times New Roman"/>
+          <w:color w:val="FFFFFF"/>
+          <w:sz w:val="28"/>
+        </w:rPr>
+      </w:pPr>
+    </w:p>
+    <w:p>
+      <w:pPr>
+        <w:spacing w:after="0"/>
+        <w:rPr>
+          <w:rFonts w:ascii="Times New Roman" w:hAnsi="Times New Roman" w:cs="Times New Roman"/>
+          <w:color w:val="FFFFFF"/>
+          <w:sz w:val="28"/>
+        </w:rPr>
+      </w:pPr>
+    </w:p>
+    <w:p>
+      <w:pPr>
+        <w:spacing w:after="0"/>
+        <w:rPr>
+          <w:rFonts w:ascii="Times New Roman" w:hAnsi="Times New Roman" w:cs="Times New Roman"/>
+          <w:color w:val="FFFFFF"/>
+          <w:sz w:val="28"/>
+        </w:rPr>
+      </w:pPr>
+    </w:p>
+    <w:p>
+      <w:pPr>
+        <w:spacing w:after="0"/>
+        <w:rPr>
+          <w:rFonts w:ascii="Times New Roman" w:hAnsi="Times New Roman" w:cs="Times New Roman"/>
+          <w:color w:val="FFFFFF"/>
+          <w:sz w:val="28"/>
+        </w:rPr>
+      </w:pPr>
+    </w:p>
+    <w:p>
+      <w:pPr>
+        <w:spacing w:after="0"/>
+        <w:rPr>
+          <w:rFonts w:ascii="Times New Roman" w:hAnsi="Times New Roman" w:cs="Times New Roman"/>
+          <w:color w:val="FFFFFF"/>
+          <w:sz w:val="28"/>
+        </w:rPr>
+      </w:pPr>
+    </w:p>
+    <w:p>
+      <w:pPr>
+        <w:spacing w:after="0"/>
+        <w:rPr>
+          <w:rFonts w:ascii="Times New Roman" w:hAnsi="Times New Roman" w:cs="Times New Roman"/>
+          <w:color w:val="FFFFFF"/>
+          <w:sz w:val="28"/>
+        </w:rPr>
+      </w:pPr>
+    </w:p>
+    <w:p>
+      <w:pPr>
+        <w:spacing w:after="0"/>
+        <w:rPr>
+          <w:rFonts w:ascii="Times New Roman" w:hAnsi="Times New Roman" w:cs="Times New Roman"/>
+          <w:color w:val="FFFFFF"/>
+          <w:sz w:val="28"/>
+        </w:rPr>
+      </w:pPr>
+    </w:p>
+    <w:p>
+      <w:pPr>
+        <w:spacing w:after="0"/>
+        <w:rPr>
+          <w:rFonts w:ascii="Times New Roman" w:hAnsi="Times New Roman" w:cs="Times New Roman"/>
+          <w:color w:val="FFFFFF"/>
+          <w:sz w:val="28"/>
+        </w:rPr>
+      </w:pPr>
+    </w:p>
+    <w:p>
+      <w:pPr>
+        <w:spacing w:after="0"/>
+        <w:rPr>
+          <w:rFonts w:ascii="Times New Roman" w:hAnsi="Times New Roman" w:cs="Times New Roman"/>
+          <w:color w:val="FFFFFF"/>
+          <w:sz w:val="28"/>
+        </w:rPr>
+      </w:pPr>
+    </w:p>
+    <w:p>
+      <w:pPr>
+        <w:spacing w:after="0"/>
+        <w:rPr>
+          <w:rFonts w:ascii="Times New Roman" w:hAnsi="Times New Roman" w:cs="Times New Roman"/>
+          <w:color w:val="FFFFFF"/>
+          <w:sz w:val="28"/>
+        </w:rPr>
+      </w:pPr>
+    </w:p>
+    <w:p>
+      <w:pPr>
+        <w:spacing w:after="0"/>
+        <w:rPr>
+          <w:rFonts w:ascii="Times New Roman" w:hAnsi="Times New Roman" w:cs="Times New Roman"/>
+          <w:color w:val="FFFFFF"/>
+          <w:sz w:val="28"/>
+        </w:rPr>
+      </w:pPr>
+    </w:p>
+    <w:p>
+      <w:pPr>
+        <w:spacing w:after="0"/>
+        <w:rPr>
+          <w:rFonts w:ascii="Times New Roman" w:hAnsi="Times New Roman" w:cs="Times New Roman"/>
+          <w:color w:val="FFFFFF"/>
+          <w:sz w:val="28"/>
+        </w:rPr>
+      </w:pPr>
+    </w:p>
+    <w:p>
+      <w:pPr>
+        <w:spacing w:after="0"/>
+        <w:rPr>
+          <w:rFonts w:ascii="Times New Roman" w:hAnsi="Times New Roman" w:cs="Times New Roman"/>
+          <w:color w:val="FFFFFF"/>
+          <w:sz w:val="28"/>
+        </w:rPr>
+      </w:pPr>
+    </w:p>
+    <w:p>
+      <w:pPr>
+        <w:spacing w:after="0"/>
+        <w:rPr>
+          <w:rFonts w:ascii="Times New Roman" w:hAnsi="Times New Roman" w:cs="Times New Roman"/>
+          <w:color w:val="FFFFFF"/>
+          <w:sz w:val="28"/>
+        </w:rPr>
+      </w:pPr>
+    </w:p>
+    <w:p>
+      <w:pPr>
+        <w:spacing w:after="0"/>
+        <w:rPr>
+          <w:rFonts w:ascii="Times New Roman" w:hAnsi="Times New Roman" w:cs="Times New Roman"/>
+          <w:color w:val="FFFFFF"/>
+          <w:sz w:val="28"/>
+        </w:rPr>
+      </w:pPr>
+    </w:p>
+    <w:p>
+      <w:pPr>
+        <w:spacing w:after="0"/>
+        <w:rPr>
+          <w:rFonts w:ascii="Times New Roman" w:hAnsi="Times New Roman" w:cs="Times New Roman"/>
+          <w:color w:val="FFFFFF"/>
+          <w:sz w:val="28"/>
+        </w:rPr>
+      </w:pPr>
+    </w:p>
+    <w:p>
+      <w:pPr>
+        <w:spacing w:after="0"/>
+        <w:rPr>
+          <w:rFonts w:ascii="Times New Roman" w:hAnsi="Times New Roman" w:cs="Times New Roman"/>
+          <w:color w:val="FFFFFF"/>
+          <w:sz w:val="28"/>
+        </w:rPr>
+      </w:pPr>
+    </w:p>
+    <w:p>
+      <w:pPr>
+        <w:spacing w:after="0"/>
+        <w:rPr>
+          <w:rFonts w:ascii="Times New Roman" w:hAnsi="Times New Roman" w:cs="Times New Roman"/>
+          <w:color w:val="FFFFFF"/>
+          <w:sz w:val="28"/>
+        </w:rPr>
+      </w:pPr>
+    </w:p>
+    <w:p>
+      <w:pPr>
+        <w:spacing w:after="0"/>
+        <w:rPr>
+          <w:rFonts w:ascii="Times New Roman" w:hAnsi="Times New Roman" w:cs="Times New Roman"/>
+          <w:color w:val="FFFFFF"/>
+          <w:sz w:val="28"/>
+        </w:rPr>
+      </w:pPr>
+    </w:p>
+    <w:p>
+      <w:pPr>
+        <w:spacing w:after="0"/>
+        <w:rPr>
+          <w:rFonts w:ascii="Times New Roman" w:hAnsi="Times New Roman" w:cs="Times New Roman"/>
+          <w:color w:val="FFFFFF"/>
+          <w:sz w:val="28"/>
+        </w:rPr>
+      </w:pPr>
+    </w:p>
+    <w:p>
+      <w:pPr>
+        <w:spacing w:after="0"/>
+        <w:rPr>
+          <w:rFonts w:ascii="Times New Roman" w:hAnsi="Times New Roman" w:cs="Times New Roman"/>
+          <w:color w:val="FFFFFF"/>
           <w:sz w:val="28"/>
         </w:rPr>
         <w:sectPr>
@@ -328,6 +362,7 @@
       <w:r>
         <w:rPr>
           <w:rFonts w:ascii="Times New Roman" w:hAnsi="Times New Roman" w:cs="Times New Roman"/>
+          <w:color w:val="FFFFFF"/>
           <w:sz w:val="28"/>
         </w:rPr>
         <w:lastRenderedPageBreak/>
@@ -340,6 +375,7 @@
         <w:jc w:val="both"/>
         <w:rPr>
           <w:rFonts w:ascii="Times New Roman" w:hAnsi="Times New Roman" w:cs="Times New Roman"/>
+          <w:color w:val="FFFFFF"/>
           <w:sz w:val="28"/>
         </w:rPr>
       </w:pPr>
@@ -356,6 +392,7 @@
       <w:r>
         <w:rPr>
           <w:rFonts w:ascii="Times New Roman" w:hAnsi="Times New Roman" w:cs="Times New Roman"/>
+          <w:color w:val="FFFFFF"/>
           <w:sz w:val="28"/>
         </w:rPr>
         <w:t>R-3/2 - Bairro: Bairro , Telefone: Telefone , Nome: Nome , EDIF: EDIF</w:t>
@@ -373,9 +410,10 @@
       <w:r>
         <w:rPr>
           <w:rFonts w:ascii="Times New Roman" w:hAnsi="Times New Roman" w:cs="Times New Roman"/>
-          <w:sz w:val="28"/>
-        </w:rPr>
-        <w:pict>
+          <w:color w:val="FFFFFF"/>
+          <w:sz w:val="28"/>
+        </w:rPr>
+        <w:pict w14:anchorId="0BC31A6B">
           <v:rect id="_x0000_i1025" style="width:0;height:1.5pt" o:hralign="center" o:hrstd="t" o:hr="t" fillcolor="#a0a0a0" stroked="f"/>
         </w:pict>
       </w:r>
@@ -386,6 +424,47 @@
         <w:jc w:val="both"/>
         <w:rPr>
           <w:rFonts w:ascii="Times New Roman" w:hAnsi="Times New Roman" w:cs="Times New Roman"/>
+          <w:color w:val="000000"/>
+          <w:sz w:val="28"/>
+        </w:rPr>
+      </w:pPr>
+      <w:r>
+        <w:rPr>
+          <w:rFonts w:ascii="Times New Roman" w:hAnsi="Times New Roman" w:cs="Times New Roman"/>
+          <w:color w:val="000000"/>
+          <w:sz w:val="28"/>
+        </w:rPr>
+        <w:t>R-7/2 - Bairro: Bairro , Telefone: Telefone , Nome: Nome , EDIF: EDIFdasdasdasdasdasdasda</w:t>
+      </w:r>
+    </w:p>
+    <w:p>
+      <w:pPr>
+        <w:spacing w:after="0"/>
+        <w:jc w:val="both"/>
+        <w:rPr>
+          <w:rFonts w:ascii="Times New Roman" w:hAnsi="Times New Roman" w:cs="Times New Roman"/>
+          <w:color w:val="000000"/>
+          <w:sz w:val="28"/>
+        </w:rPr>
+      </w:pPr>
+      <w:r>
+        <w:rPr>
+          <w:rFonts w:ascii="Times New Roman" w:hAnsi="Times New Roman" w:cs="Times New Roman"/>
+          <w:color w:val="FFFFFF"/>
+          <w:sz w:val="28"/>
+        </w:rPr>
+        <w:pict w14:anchorId="7C3721DA">
+          <v:rect id="_x0000_i1026" style="width:0;height:1.5pt" o:hralign="center" o:hrstd="t" o:hr="t" fillcolor="#a0a0a0" stroked="f"/>
+        </w:pict>
+      </w:r>
+    </w:p>
+    <w:p>
+      <w:pPr>
+        <w:spacing w:after="0"/>
+        <w:jc w:val="both"/>
+        <w:rPr>
+          <w:rFonts w:ascii="Times New Roman" w:hAnsi="Times New Roman" w:cs="Times New Roman"/>
+          <w:color w:val="000000"/>
           <w:sz w:val="28"/>
         </w:rPr>
       </w:pPr>

</xml_diff>

<commit_message>
EDITAR - VERSAO 2
</commit_message>
<xml_diff>
--- a/AdmCartorio/App_Data/Arquivos/Atos/2.docx
+++ b/AdmCartorio/App_Data/Arquivos/Atos/2.docx
@@ -431,7 +431,7 @@
       <w:r>
         <w:rPr>
           <w:rFonts w:ascii="Times New Roman" w:hAnsi="Times New Roman" w:cs="Times New Roman"/>
-          <w:color w:val="000000"/>
+          <w:color w:val="FFFFFF"/>
           <w:sz w:val="28"/>
         </w:rPr>
         <w:t>R-7/2 - Bairro: Bairro , Telefone: Telefone , Nome: Nome , EDIF: EDIFdasdasdasdasdasdasda</w:t>
@@ -455,6 +455,46 @@
         </w:rPr>
         <w:pict w14:anchorId="7C3721DA">
           <v:rect id="_x0000_i1026" style="width:0;height:1.5pt" o:hralign="center" o:hrstd="t" o:hr="t" fillcolor="#a0a0a0" stroked="f"/>
+        </w:pict>
+      </w:r>
+    </w:p>
+    <w:p>
+      <w:pPr>
+        <w:spacing w:after="0"/>
+        <w:jc w:val="both"/>
+        <w:rPr>
+          <w:rFonts w:ascii="Times New Roman" w:hAnsi="Times New Roman" w:cs="Times New Roman"/>
+          <w:color w:val="000000"/>
+          <w:sz w:val="28"/>
+        </w:rPr>
+      </w:pPr>
+      <w:r>
+        <w:rPr>
+          <w:rFonts w:ascii="Times New Roman" w:hAnsi="Times New Roman" w:cs="Times New Roman"/>
+          <w:color w:val="000000"/>
+          <w:sz w:val="28"/>
+        </w:rPr>
+        <w:t>R-5/2 - Bairro: Bairro , Telefone: Telefone , Nome: Nome , EDIF: EDIF</w:t>
+      </w:r>
+    </w:p>
+    <w:p>
+      <w:pPr>
+        <w:spacing w:after="0"/>
+        <w:jc w:val="both"/>
+        <w:rPr>
+          <w:rFonts w:ascii="Times New Roman" w:hAnsi="Times New Roman" w:cs="Times New Roman"/>
+          <w:color w:val="000000"/>
+          <w:sz w:val="28"/>
+        </w:rPr>
+      </w:pPr>
+      <w:r>
+        <w:rPr>
+          <w:rFonts w:ascii="Times New Roman" w:hAnsi="Times New Roman" w:cs="Times New Roman"/>
+          <w:color w:val="FFFFFF"/>
+          <w:sz w:val="28"/>
+        </w:rPr>
+        <w:pict w14:anchorId="0735F086">
+          <v:rect id="_x0000_i1027" style="width:0;height:1.5pt" o:hralign="center" o:hrstd="t" o:hr="t" fillcolor="#a0a0a0" stroked="f"/>
         </w:pict>
       </w:r>
     </w:p>

</xml_diff>

<commit_message>
Editar com DTO e appService
</commit_message>
<xml_diff>
--- a/AdmCartorio/App_Data/Arquivos/Atos/2.docx
+++ b/AdmCartorio/App_Data/Arquivos/Atos/2.docx
@@ -471,7 +471,7 @@
       <w:r>
         <w:rPr>
           <w:rFonts w:ascii="Times New Roman" w:hAnsi="Times New Roman" w:cs="Times New Roman"/>
-          <w:color w:val="000000"/>
+          <w:color w:val="FFFFFF"/>
           <w:sz w:val="28"/>
         </w:rPr>
         <w:t>R-5/2 - Bairro: Bairro , Telefone: Telefone , Nome: Nome , EDIF: EDIF</w:t>
@@ -495,6 +495,46 @@
         </w:rPr>
         <w:pict w14:anchorId="0735F086">
           <v:rect id="_x0000_i1027" style="width:0;height:1.5pt" o:hralign="center" o:hrstd="t" o:hr="t" fillcolor="#a0a0a0" stroked="f"/>
+        </w:pict>
+      </w:r>
+    </w:p>
+    <w:p>
+      <w:pPr>
+        <w:spacing w:after="0"/>
+        <w:jc w:val="both"/>
+        <w:rPr>
+          <w:rFonts w:ascii="Times New Roman" w:hAnsi="Times New Roman" w:cs="Times New Roman"/>
+          <w:color w:val="000000"/>
+          <w:sz w:val="28"/>
+        </w:rPr>
+      </w:pPr>
+      <w:r>
+        <w:rPr>
+          <w:rFonts w:ascii="Times New Roman" w:hAnsi="Times New Roman" w:cs="Times New Roman"/>
+          <w:color w:val="000000"/>
+          <w:sz w:val="28"/>
+        </w:rPr>
+        <w:t>AV-6/2 - Bairro:teste query, Telefone:teste query, Nome:teste query, EDIF: teste query</w:t>
+      </w:r>
+    </w:p>
+    <w:p>
+      <w:pPr>
+        <w:spacing w:after="0"/>
+        <w:jc w:val="both"/>
+        <w:rPr>
+          <w:rFonts w:ascii="Times New Roman" w:hAnsi="Times New Roman" w:cs="Times New Roman"/>
+          <w:color w:val="000000"/>
+          <w:sz w:val="28"/>
+        </w:rPr>
+      </w:pPr>
+      <w:r>
+        <w:rPr>
+          <w:rFonts w:ascii="Times New Roman" w:hAnsi="Times New Roman" w:cs="Times New Roman"/>
+          <w:color w:val="FFFFFF"/>
+          <w:sz w:val="28"/>
+        </w:rPr>
+        <w:pict w14:anchorId="6150E165">
+          <v:rect id="_x0000_i1028" style="width:0;height:1.5pt" o:hralign="center" o:hrstd="t" o:hr="t" fillcolor="#a0a0a0" stroked="f"/>
         </w:pict>
       </w:r>
     </w:p>

</xml_diff>